<commit_message>
se termina el sufrimiento
</commit_message>
<xml_diff>
--- a/Documentacion/proyectoena.docx
+++ b/Documentacion/proyectoena.docx
@@ -171,56 +171,99 @@
         </w:drawing>
       </w:r>
     </w:p>
+    <w:p>
+      <w:r>
+        <w:rPr>
+          <w:noProof/>
+        </w:rPr>
+        <w:lastRenderedPageBreak/>
+        <w:drawing>
+          <wp:inline distT="0" distB="0" distL="0" distR="0" wp14:anchorId="185DFAED" wp14:editId="02DC5909">
+            <wp:extent cx="5400040" cy="3037840"/>
+            <wp:effectExtent l="0" t="0" r="0" b="0"/>
+            <wp:docPr id="3" name="Imagen 3"/>
+            <wp:cNvGraphicFramePr>
+              <a:graphicFrameLocks xmlns:a="http://schemas.openxmlformats.org/drawingml/2006/main" noChangeAspect="1"/>
+            </wp:cNvGraphicFramePr>
+            <a:graphic xmlns:a="http://schemas.openxmlformats.org/drawingml/2006/main">
+              <a:graphicData uri="http://schemas.openxmlformats.org/drawingml/2006/picture">
+                <pic:pic xmlns:pic="http://schemas.openxmlformats.org/drawingml/2006/picture">
+                  <pic:nvPicPr>
+                    <pic:cNvPr id="1" name=""/>
+                    <pic:cNvPicPr/>
+                  </pic:nvPicPr>
+                  <pic:blipFill>
+                    <a:blip r:embed="rId8"/>
+                    <a:stretch>
+                      <a:fillRect/>
+                    </a:stretch>
+                  </pic:blipFill>
+                  <pic:spPr>
+                    <a:xfrm>
+                      <a:off x="0" y="0"/>
+                      <a:ext cx="5400040" cy="3037840"/>
+                    </a:xfrm>
+                    <a:prstGeom prst="rect">
+                      <a:avLst/>
+                    </a:prstGeom>
+                  </pic:spPr>
+                </pic:pic>
+              </a:graphicData>
+            </a:graphic>
+          </wp:inline>
+        </w:drawing>
+      </w:r>
+    </w:p>
     <w:p/>
     <w:p>
       <w:r>
         <w:rPr>
           <w:noProof/>
         </w:rPr>
+        <w:drawing>
+          <wp:inline distT="0" distB="0" distL="0" distR="0" wp14:anchorId="2C3E3D58" wp14:editId="065AAD97">
+            <wp:extent cx="5400040" cy="3037840"/>
+            <wp:effectExtent l="0" t="0" r="0" b="0"/>
+            <wp:docPr id="6" name="Imagen 6"/>
+            <wp:cNvGraphicFramePr>
+              <a:graphicFrameLocks xmlns:a="http://schemas.openxmlformats.org/drawingml/2006/main" noChangeAspect="1"/>
+            </wp:cNvGraphicFramePr>
+            <a:graphic xmlns:a="http://schemas.openxmlformats.org/drawingml/2006/main">
+              <a:graphicData uri="http://schemas.openxmlformats.org/drawingml/2006/picture">
+                <pic:pic xmlns:pic="http://schemas.openxmlformats.org/drawingml/2006/picture">
+                  <pic:nvPicPr>
+                    <pic:cNvPr id="1" name=""/>
+                    <pic:cNvPicPr/>
+                  </pic:nvPicPr>
+                  <pic:blipFill>
+                    <a:blip r:embed="rId9"/>
+                    <a:stretch>
+                      <a:fillRect/>
+                    </a:stretch>
+                  </pic:blipFill>
+                  <pic:spPr>
+                    <a:xfrm>
+                      <a:off x="0" y="0"/>
+                      <a:ext cx="5400040" cy="3037840"/>
+                    </a:xfrm>
+                    <a:prstGeom prst="rect">
+                      <a:avLst/>
+                    </a:prstGeom>
+                  </pic:spPr>
+                </pic:pic>
+              </a:graphicData>
+            </a:graphic>
+          </wp:inline>
+        </w:drawing>
+      </w:r>
+    </w:p>
+    <w:p>
+      <w:r>
+        <w:rPr>
+          <w:noProof/>
+        </w:rPr>
         <w:lastRenderedPageBreak/>
         <w:drawing>
-          <wp:inline distT="0" distB="0" distL="0" distR="0" wp14:anchorId="2C3E3D58" wp14:editId="065AAD97">
-            <wp:extent cx="5400040" cy="3037840"/>
-            <wp:effectExtent l="0" t="0" r="0" b="0"/>
-            <wp:docPr id="6" name="Imagen 6"/>
-            <wp:cNvGraphicFramePr>
-              <a:graphicFrameLocks xmlns:a="http://schemas.openxmlformats.org/drawingml/2006/main" noChangeAspect="1"/>
-            </wp:cNvGraphicFramePr>
-            <a:graphic xmlns:a="http://schemas.openxmlformats.org/drawingml/2006/main">
-              <a:graphicData uri="http://schemas.openxmlformats.org/drawingml/2006/picture">
-                <pic:pic xmlns:pic="http://schemas.openxmlformats.org/drawingml/2006/picture">
-                  <pic:nvPicPr>
-                    <pic:cNvPr id="1" name=""/>
-                    <pic:cNvPicPr/>
-                  </pic:nvPicPr>
-                  <pic:blipFill>
-                    <a:blip r:embed="rId8"/>
-                    <a:stretch>
-                      <a:fillRect/>
-                    </a:stretch>
-                  </pic:blipFill>
-                  <pic:spPr>
-                    <a:xfrm>
-                      <a:off x="0" y="0"/>
-                      <a:ext cx="5400040" cy="3037840"/>
-                    </a:xfrm>
-                    <a:prstGeom prst="rect">
-                      <a:avLst/>
-                    </a:prstGeom>
-                  </pic:spPr>
-                </pic:pic>
-              </a:graphicData>
-            </a:graphic>
-          </wp:inline>
-        </w:drawing>
-      </w:r>
-    </w:p>
-    <w:p>
-      <w:r>
-        <w:rPr>
-          <w:noProof/>
-        </w:rPr>
-        <w:drawing>
           <wp:inline distT="0" distB="0" distL="0" distR="0" wp14:anchorId="1E00478B" wp14:editId="1D9517EC">
             <wp:extent cx="5400040" cy="3037840"/>
             <wp:effectExtent l="0" t="0" r="0" b="0"/>
@@ -236,33 +279,32 @@
                     <pic:cNvPicPr/>
                   </pic:nvPicPr>
                   <pic:blipFill>
-                    <a:blip r:embed="rId9"/>
-                    <a:stretch>
-                      <a:fillRect/>
-                    </a:stretch>
-                  </pic:blipFill>
-                  <pic:spPr>
-                    <a:xfrm>
-                      <a:off x="0" y="0"/>
-                      <a:ext cx="5400040" cy="3037840"/>
-                    </a:xfrm>
-                    <a:prstGeom prst="rect">
-                      <a:avLst/>
-                    </a:prstGeom>
-                  </pic:spPr>
-                </pic:pic>
-              </a:graphicData>
-            </a:graphic>
-          </wp:inline>
-        </w:drawing>
-      </w:r>
-    </w:p>
-    <w:p>
-      <w:r>
-        <w:rPr>
-          <w:noProof/>
-        </w:rPr>
-        <w:lastRenderedPageBreak/>
+                    <a:blip r:embed="rId10"/>
+                    <a:stretch>
+                      <a:fillRect/>
+                    </a:stretch>
+                  </pic:blipFill>
+                  <pic:spPr>
+                    <a:xfrm>
+                      <a:off x="0" y="0"/>
+                      <a:ext cx="5400040" cy="3037840"/>
+                    </a:xfrm>
+                    <a:prstGeom prst="rect">
+                      <a:avLst/>
+                    </a:prstGeom>
+                  </pic:spPr>
+                </pic:pic>
+              </a:graphicData>
+            </a:graphic>
+          </wp:inline>
+        </w:drawing>
+      </w:r>
+    </w:p>
+    <w:p>
+      <w:r>
+        <w:rPr>
+          <w:noProof/>
+        </w:rPr>
         <w:drawing>
           <wp:inline distT="0" distB="0" distL="0" distR="0" wp14:anchorId="51588575" wp14:editId="3F110143">
             <wp:extent cx="5400040" cy="3037840"/>
@@ -279,7 +321,7 @@
                     <pic:cNvPicPr/>
                   </pic:nvPicPr>
                   <pic:blipFill>
-                    <a:blip r:embed="rId10"/>
+                    <a:blip r:embed="rId11"/>
                     <a:stretch>
                       <a:fillRect/>
                     </a:stretch>
@@ -311,6 +353,7 @@
         <w:rPr>
           <w:noProof/>
         </w:rPr>
+        <w:lastRenderedPageBreak/>
         <w:drawing>
           <wp:inline distT="0" distB="0" distL="0" distR="0" wp14:anchorId="454C32A6" wp14:editId="566C26D9">
             <wp:extent cx="5400040" cy="3037840"/>
@@ -327,7 +370,7 @@
                     <pic:cNvPicPr/>
                   </pic:nvPicPr>
                   <pic:blipFill>
-                    <a:blip r:embed="rId11"/>
+                    <a:blip r:embed="rId12"/>
                     <a:stretch>
                       <a:fillRect/>
                     </a:stretch>
@@ -365,7 +408,6 @@
         <w:rPr>
           <w:noProof/>
         </w:rPr>
-        <w:lastRenderedPageBreak/>
         <w:drawing>
           <wp:inline distT="0" distB="0" distL="0" distR="0" wp14:anchorId="0801A950" wp14:editId="52A574E1">
             <wp:extent cx="5400040" cy="3037840"/>
@@ -382,7 +424,7 @@
                     <pic:cNvPicPr/>
                   </pic:nvPicPr>
                   <pic:blipFill>
-                    <a:blip r:embed="rId12"/>
+                    <a:blip r:embed="rId13"/>
                     <a:stretch>
                       <a:fillRect/>
                     </a:stretch>
@@ -413,6 +455,7 @@
         <w:rPr>
           <w:noProof/>
         </w:rPr>
+        <w:lastRenderedPageBreak/>
         <w:drawing>
           <wp:inline distT="0" distB="0" distL="0" distR="0" wp14:anchorId="4AB1E15C" wp14:editId="38EC4EE2">
             <wp:extent cx="5400040" cy="3037840"/>
@@ -429,7 +472,7 @@
                     <pic:cNvPicPr/>
                   </pic:nvPicPr>
                   <pic:blipFill>
-                    <a:blip r:embed="rId13"/>
+                    <a:blip r:embed="rId14"/>
                     <a:stretch>
                       <a:fillRect/>
                     </a:stretch>
@@ -460,7 +503,6 @@
         <w:rPr>
           <w:noProof/>
         </w:rPr>
-        <w:lastRenderedPageBreak/>
         <w:drawing>
           <wp:inline distT="0" distB="0" distL="0" distR="0" wp14:anchorId="72AAC088" wp14:editId="00B7A1EC">
             <wp:extent cx="5400040" cy="3037840"/>
@@ -477,7 +519,7 @@
                     <pic:cNvPicPr/>
                   </pic:nvPicPr>
                   <pic:blipFill>
-                    <a:blip r:embed="rId14"/>
+                    <a:blip r:embed="rId15"/>
                     <a:stretch>
                       <a:fillRect/>
                     </a:stretch>
@@ -508,6 +550,7 @@
         <w:rPr>
           <w:noProof/>
         </w:rPr>
+        <w:lastRenderedPageBreak/>
         <w:drawing>
           <wp:inline distT="0" distB="0" distL="0" distR="0" wp14:anchorId="78385DFA" wp14:editId="3E3A6843">
             <wp:extent cx="5400040" cy="3037840"/>
@@ -524,7 +567,7 @@
                     <pic:cNvPicPr/>
                   </pic:nvPicPr>
                   <pic:blipFill>
-                    <a:blip r:embed="rId15"/>
+                    <a:blip r:embed="rId16"/>
                     <a:stretch>
                       <a:fillRect/>
                     </a:stretch>
@@ -555,7 +598,6 @@
         <w:rPr>
           <w:noProof/>
         </w:rPr>
-        <w:lastRenderedPageBreak/>
         <w:drawing>
           <wp:inline distT="0" distB="0" distL="0" distR="0" wp14:anchorId="2694BA95" wp14:editId="16A2F686">
             <wp:extent cx="5400040" cy="3037840"/>
@@ -572,28 +614,26 @@
                     <pic:cNvPicPr/>
                   </pic:nvPicPr>
                   <pic:blipFill>
-                    <a:blip r:embed="rId16"/>
-                    <a:stretch>
-                      <a:fillRect/>
-                    </a:stretch>
-                  </pic:blipFill>
-                  <pic:spPr>
-                    <a:xfrm>
-                      <a:off x="0" y="0"/>
-                      <a:ext cx="5400040" cy="3037840"/>
-                    </a:xfrm>
-                    <a:prstGeom prst="rect">
-                      <a:avLst/>
-                    </a:prstGeom>
-                  </pic:spPr>
-                </pic:pic>
-              </a:graphicData>
-            </a:graphic>
-          </wp:inline>
-        </w:drawing>
-      </w:r>
-      <w:bookmarkStart w:id="0" w:name="_GoBack"/>
-      <w:bookmarkEnd w:id="0"/>
+                    <a:blip r:embed="rId17"/>
+                    <a:stretch>
+                      <a:fillRect/>
+                    </a:stretch>
+                  </pic:blipFill>
+                  <pic:spPr>
+                    <a:xfrm>
+                      <a:off x="0" y="0"/>
+                      <a:ext cx="5400040" cy="3037840"/>
+                    </a:xfrm>
+                    <a:prstGeom prst="rect">
+                      <a:avLst/>
+                    </a:prstGeom>
+                  </pic:spPr>
+                </pic:pic>
+              </a:graphicData>
+            </a:graphic>
+          </wp:inline>
+        </w:drawing>
+      </w:r>
     </w:p>
     <w:p>
       <w:pPr>
@@ -608,6 +648,47 @@
           <w:tab w:val="left" w:pos="1110"/>
         </w:tabs>
       </w:pPr>
+      <w:r>
+        <w:rPr>
+          <w:noProof/>
+        </w:rPr>
+        <w:lastRenderedPageBreak/>
+        <w:drawing>
+          <wp:inline distT="0" distB="0" distL="0" distR="0" wp14:anchorId="493B51F8" wp14:editId="32B47066">
+            <wp:extent cx="5400040" cy="3037840"/>
+            <wp:effectExtent l="0" t="0" r="0" b="0"/>
+            <wp:docPr id="15" name="Imagen 15"/>
+            <wp:cNvGraphicFramePr>
+              <a:graphicFrameLocks xmlns:a="http://schemas.openxmlformats.org/drawingml/2006/main" noChangeAspect="1"/>
+            </wp:cNvGraphicFramePr>
+            <a:graphic xmlns:a="http://schemas.openxmlformats.org/drawingml/2006/main">
+              <a:graphicData uri="http://schemas.openxmlformats.org/drawingml/2006/picture">
+                <pic:pic xmlns:pic="http://schemas.openxmlformats.org/drawingml/2006/picture">
+                  <pic:nvPicPr>
+                    <pic:cNvPr id="1" name=""/>
+                    <pic:cNvPicPr/>
+                  </pic:nvPicPr>
+                  <pic:blipFill>
+                    <a:blip r:embed="rId18"/>
+                    <a:stretch>
+                      <a:fillRect/>
+                    </a:stretch>
+                  </pic:blipFill>
+                  <pic:spPr>
+                    <a:xfrm>
+                      <a:off x="0" y="0"/>
+                      <a:ext cx="5400040" cy="3037840"/>
+                    </a:xfrm>
+                    <a:prstGeom prst="rect">
+                      <a:avLst/>
+                    </a:prstGeom>
+                  </pic:spPr>
+                </pic:pic>
+              </a:graphicData>
+            </a:graphic>
+          </wp:inline>
+        </w:drawing>
+      </w:r>
     </w:p>
     <w:p>
       <w:pPr>
@@ -615,6 +696,150 @@
           <w:tab w:val="left" w:pos="1110"/>
         </w:tabs>
       </w:pPr>
+    </w:p>
+    <w:p>
+      <w:pPr>
+        <w:tabs>
+          <w:tab w:val="left" w:pos="1110"/>
+        </w:tabs>
+      </w:pPr>
+      <w:r>
+        <w:rPr>
+          <w:noProof/>
+        </w:rPr>
+        <w:drawing>
+          <wp:inline distT="0" distB="0" distL="0" distR="0" wp14:anchorId="776142DC" wp14:editId="723CC11A">
+            <wp:extent cx="5400040" cy="3037840"/>
+            <wp:effectExtent l="0" t="0" r="0" b="0"/>
+            <wp:docPr id="16" name="Imagen 16"/>
+            <wp:cNvGraphicFramePr>
+              <a:graphicFrameLocks xmlns:a="http://schemas.openxmlformats.org/drawingml/2006/main" noChangeAspect="1"/>
+            </wp:cNvGraphicFramePr>
+            <a:graphic xmlns:a="http://schemas.openxmlformats.org/drawingml/2006/main">
+              <a:graphicData uri="http://schemas.openxmlformats.org/drawingml/2006/picture">
+                <pic:pic xmlns:pic="http://schemas.openxmlformats.org/drawingml/2006/picture">
+                  <pic:nvPicPr>
+                    <pic:cNvPr id="1" name=""/>
+                    <pic:cNvPicPr/>
+                  </pic:nvPicPr>
+                  <pic:blipFill>
+                    <a:blip r:embed="rId19"/>
+                    <a:stretch>
+                      <a:fillRect/>
+                    </a:stretch>
+                  </pic:blipFill>
+                  <pic:spPr>
+                    <a:xfrm>
+                      <a:off x="0" y="0"/>
+                      <a:ext cx="5400040" cy="3037840"/>
+                    </a:xfrm>
+                    <a:prstGeom prst="rect">
+                      <a:avLst/>
+                    </a:prstGeom>
+                  </pic:spPr>
+                </pic:pic>
+              </a:graphicData>
+            </a:graphic>
+          </wp:inline>
+        </w:drawing>
+      </w:r>
+    </w:p>
+    <w:p>
+      <w:pPr>
+        <w:tabs>
+          <w:tab w:val="left" w:pos="1110"/>
+        </w:tabs>
+      </w:pPr>
+      <w:r>
+        <w:rPr>
+          <w:noProof/>
+        </w:rPr>
+        <w:lastRenderedPageBreak/>
+        <w:drawing>
+          <wp:inline distT="0" distB="0" distL="0" distR="0" wp14:anchorId="1DA82F96" wp14:editId="04A3F6BC">
+            <wp:extent cx="5400040" cy="3037840"/>
+            <wp:effectExtent l="0" t="0" r="0" b="0"/>
+            <wp:docPr id="17" name="Imagen 17"/>
+            <wp:cNvGraphicFramePr>
+              <a:graphicFrameLocks xmlns:a="http://schemas.openxmlformats.org/drawingml/2006/main" noChangeAspect="1"/>
+            </wp:cNvGraphicFramePr>
+            <a:graphic xmlns:a="http://schemas.openxmlformats.org/drawingml/2006/main">
+              <a:graphicData uri="http://schemas.openxmlformats.org/drawingml/2006/picture">
+                <pic:pic xmlns:pic="http://schemas.openxmlformats.org/drawingml/2006/picture">
+                  <pic:nvPicPr>
+                    <pic:cNvPr id="1" name=""/>
+                    <pic:cNvPicPr/>
+                  </pic:nvPicPr>
+                  <pic:blipFill>
+                    <a:blip r:embed="rId20"/>
+                    <a:stretch>
+                      <a:fillRect/>
+                    </a:stretch>
+                  </pic:blipFill>
+                  <pic:spPr>
+                    <a:xfrm>
+                      <a:off x="0" y="0"/>
+                      <a:ext cx="5400040" cy="3037840"/>
+                    </a:xfrm>
+                    <a:prstGeom prst="rect">
+                      <a:avLst/>
+                    </a:prstGeom>
+                  </pic:spPr>
+                </pic:pic>
+              </a:graphicData>
+            </a:graphic>
+          </wp:inline>
+        </w:drawing>
+      </w:r>
+    </w:p>
+    <w:p>
+      <w:pPr>
+        <w:tabs>
+          <w:tab w:val="left" w:pos="1110"/>
+        </w:tabs>
+      </w:pPr>
+      <w:r>
+        <w:rPr>
+          <w:noProof/>
+        </w:rPr>
+        <w:drawing>
+          <wp:inline distT="0" distB="0" distL="0" distR="0" wp14:anchorId="081D8144" wp14:editId="3953F427">
+            <wp:extent cx="5400040" cy="3037840"/>
+            <wp:effectExtent l="0" t="0" r="0" b="0"/>
+            <wp:docPr id="18" name="Imagen 18"/>
+            <wp:cNvGraphicFramePr>
+              <a:graphicFrameLocks xmlns:a="http://schemas.openxmlformats.org/drawingml/2006/main" noChangeAspect="1"/>
+            </wp:cNvGraphicFramePr>
+            <a:graphic xmlns:a="http://schemas.openxmlformats.org/drawingml/2006/main">
+              <a:graphicData uri="http://schemas.openxmlformats.org/drawingml/2006/picture">
+                <pic:pic xmlns:pic="http://schemas.openxmlformats.org/drawingml/2006/picture">
+                  <pic:nvPicPr>
+                    <pic:cNvPr id="1" name=""/>
+                    <pic:cNvPicPr/>
+                  </pic:nvPicPr>
+                  <pic:blipFill>
+                    <a:blip r:embed="rId21"/>
+                    <a:stretch>
+                      <a:fillRect/>
+                    </a:stretch>
+                  </pic:blipFill>
+                  <pic:spPr>
+                    <a:xfrm>
+                      <a:off x="0" y="0"/>
+                      <a:ext cx="5400040" cy="3037840"/>
+                    </a:xfrm>
+                    <a:prstGeom prst="rect">
+                      <a:avLst/>
+                    </a:prstGeom>
+                  </pic:spPr>
+                </pic:pic>
+              </a:graphicData>
+            </a:graphic>
+          </wp:inline>
+        </w:drawing>
+      </w:r>
+      <w:bookmarkStart w:id="0" w:name="_GoBack"/>
+      <w:bookmarkEnd w:id="0"/>
     </w:p>
     <w:p>
       <w:pPr>

</xml_diff>